<commit_message>
Fixed typos in user stories
</commit_message>
<xml_diff>
--- a/others/Design/user stories.docx
+++ b/others/Design/user stories.docx
@@ -5994,8 +5994,10 @@
                 <w:rFonts w:ascii="Calibri" w:eastAsia="Calibri" w:hAnsi="Calibri" w:cs="Calibri"/>
                 <w:color w:val="000000"/>
               </w:rPr>
-              <w:t>threw</w:t>
-            </w:r>
+              <w:t>through</w:t>
+            </w:r>
+            <w:bookmarkStart w:id="0" w:name="_GoBack"/>
+            <w:bookmarkEnd w:id="0"/>
             <w:r>
               <w:rPr>
                 <w:rFonts w:ascii="Calibri" w:eastAsia="Calibri" w:hAnsi="Calibri" w:cs="Calibri"/>
@@ -6760,16 +6762,7 @@
                 <w:rFonts w:ascii="Calibri" w:eastAsia="Calibri" w:hAnsi="Calibri" w:cs="Calibri"/>
                 <w:color w:val="000000"/>
               </w:rPr>
-              <w:t>information</w:t>
-            </w:r>
-            <w:bookmarkStart w:id="0" w:name="_GoBack"/>
-            <w:bookmarkEnd w:id="0"/>
-            <w:r>
-              <w:rPr>
-                <w:rFonts w:ascii="Calibri" w:eastAsia="Calibri" w:hAnsi="Calibri" w:cs="Calibri"/>
-                <w:color w:val="000000"/>
-              </w:rPr>
-              <w:t>.</w:t>
+              <w:t>information.</w:t>
             </w:r>
             <w:r>
               <w:rPr>
@@ -9361,6 +9354,7 @@
     <w:lsdException w:name="HTML Sample" w:semiHidden="1" w:unhideWhenUsed="1"/>
     <w:lsdException w:name="HTML Typewriter" w:semiHidden="1" w:unhideWhenUsed="1"/>
     <w:lsdException w:name="HTML Variable" w:semiHidden="1" w:unhideWhenUsed="1"/>
+    <w:lsdException w:name="Normal Table" w:semiHidden="1" w:unhideWhenUsed="1"/>
     <w:lsdException w:name="annotation subject" w:semiHidden="1" w:unhideWhenUsed="1"/>
     <w:lsdException w:name="No List" w:semiHidden="1" w:unhideWhenUsed="1"/>
     <w:lsdException w:name="Outline List 1" w:semiHidden="1" w:unhideWhenUsed="1"/>
@@ -9404,8 +9398,10 @@
     <w:lsdException w:name="Table Elegant" w:semiHidden="1" w:unhideWhenUsed="1"/>
     <w:lsdException w:name="Table Professional" w:semiHidden="1" w:unhideWhenUsed="1"/>
     <w:lsdException w:name="Table Subtle 1" w:semiHidden="1" w:unhideWhenUsed="1"/>
+    <w:lsdException w:name="Table Subtle 2" w:semiHidden="1" w:unhideWhenUsed="1"/>
     <w:lsdException w:name="Table Web 1" w:semiHidden="1" w:unhideWhenUsed="1"/>
     <w:lsdException w:name="Table Web 2" w:semiHidden="1" w:unhideWhenUsed="1"/>
+    <w:lsdException w:name="Table Web 3" w:semiHidden="1" w:unhideWhenUsed="1"/>
     <w:lsdException w:name="Balloon Text" w:semiHidden="1" w:unhideWhenUsed="1"/>
     <w:lsdException w:name="Table Grid" w:uiPriority="59"/>
     <w:lsdException w:name="Table Theme" w:semiHidden="1" w:unhideWhenUsed="1"/>

</xml_diff>